<commit_message>
update 3223 aries undo logic
</commit_message>
<xml_diff>
--- a/CS3223/CS3223 Notes Summary.docx
+++ b/CS3223/CS3223 Notes Summary.docx
@@ -29358,7 +29358,23 @@
                 <w:sz w:val="18"/>
                 <w:szCs w:val="18"/>
               </w:rPr>
-              <w:t>If r is an update log record for T on page P, then { - create a CLR r</w:t>
+              <w:t xml:space="preserve">If r is an </w:t>
+            </w:r>
+            <w:r>
+              <w:rPr>
+                <w:rFonts w:ascii="Calibri" w:hAnsi="Calibri" w:cs="Calibri"/>
+                <w:sz w:val="18"/>
+                <w:szCs w:val="18"/>
+              </w:rPr>
+              <w:t>ULR</w:t>
+            </w:r>
+            <w:r>
+              <w:rPr>
+                <w:rFonts w:ascii="Calibri" w:hAnsi="Calibri" w:cs="Calibri"/>
+                <w:sz w:val="18"/>
+                <w:szCs w:val="18"/>
+              </w:rPr>
+              <w:t xml:space="preserve"> for T on page P, then { - create a CLR r</w:t>
             </w:r>
             <w:r>
               <w:rPr>
@@ -29472,6 +29488,14 @@
                 <w:szCs w:val="18"/>
               </w:rPr>
               <w:t>LSN</w:t>
+            </w:r>
+            <w:r>
+              <w:rPr>
+                <w:rFonts w:ascii="Calibri" w:hAnsi="Calibri" w:cs="Calibri"/>
+                <w:sz w:val="18"/>
+                <w:szCs w:val="18"/>
+              </w:rPr>
+              <w:t xml:space="preserve">. - Create a DPT </w:t>
             </w:r>
           </w:p>
           <w:p>
@@ -29488,15 +29512,40 @@
                 <w:sz w:val="18"/>
                 <w:szCs w:val="18"/>
               </w:rPr>
-              <w:t xml:space="preserve">                                                                                              </w:t>
-            </w:r>
-            <w:r>
-              <w:rPr>
-                <w:rFonts w:ascii="Calibri" w:hAnsi="Calibri" w:cs="Calibri"/>
-                <w:sz w:val="18"/>
-                <w:szCs w:val="18"/>
-              </w:rPr>
-              <w:t xml:space="preserve"> - undo the logged action on page P. - update P's </w:t>
+              <w:t xml:space="preserve">                                                                       </w:t>
+            </w:r>
+            <w:r>
+              <w:rPr>
+                <w:rFonts w:ascii="Calibri" w:hAnsi="Calibri" w:cs="Calibri"/>
+                <w:sz w:val="18"/>
+                <w:szCs w:val="18"/>
+              </w:rPr>
+              <w:t>entry for P (with recLSN = r</w:t>
+            </w:r>
+            <w:r>
+              <w:rPr>
+                <w:rFonts w:ascii="Calibri" w:hAnsi="Calibri" w:cs="Calibri"/>
+                <w:sz w:val="18"/>
+                <w:szCs w:val="18"/>
+                <w:vertAlign w:val="subscript"/>
+              </w:rPr>
+              <w:t>2</w:t>
+            </w:r>
+            <w:r>
+              <w:rPr>
+                <w:rFonts w:ascii="Calibri" w:hAnsi="Calibri" w:cs="Calibri"/>
+                <w:sz w:val="18"/>
+                <w:szCs w:val="18"/>
+              </w:rPr>
+              <w:t xml:space="preserve">'s LSN) if P not in DPT. </w:t>
+            </w:r>
+            <w:r>
+              <w:rPr>
+                <w:rFonts w:ascii="Calibri" w:hAnsi="Calibri" w:cs="Calibri"/>
+                <w:sz w:val="18"/>
+                <w:szCs w:val="18"/>
+              </w:rPr>
+              <w:t xml:space="preserve">- undo the logged action on page P. - update P's </w:t>
             </w:r>
             <w:r>
               <w:rPr>

</xml_diff>